<commit_message>
Final Edits of the Lab3BackEnd
</commit_message>
<xml_diff>
--- a/Draft Documentation/Lab3BackEndSetup.docx
+++ b/Draft Documentation/Lab3BackEndSetup.docx
@@ -721,12 +721,14 @@
         <w:textAlignment w:val="center"/>
         <w:rPr>
           <w:rFonts w:ascii="Calibri" w:eastAsia="Times New Roman" w:hAnsi="Calibri" w:cs="Times New Roman"/>
-          <w:lang w:eastAsia="en-ZA"/>
-        </w:rPr>
-      </w:pPr>
-      <w:r>
-        <w:rPr>
-          <w:rFonts w:ascii="Calibri" w:eastAsia="Times New Roman" w:hAnsi="Calibri" w:cs="Times New Roman"/>
+          <w:b/>
+          <w:lang w:eastAsia="en-ZA"/>
+        </w:rPr>
+      </w:pPr>
+      <w:r>
+        <w:rPr>
+          <w:rFonts w:ascii="Calibri" w:eastAsia="Times New Roman" w:hAnsi="Calibri" w:cs="Times New Roman"/>
+          <w:b/>
           <w:lang w:eastAsia="en-ZA"/>
         </w:rPr>
         <w:t>To enable or disable mods, the use</w:t>
@@ -734,6 +736,7 @@
       <w:r>
         <w:rPr>
           <w:rFonts w:ascii="Calibri" w:eastAsia="Times New Roman" w:hAnsi="Calibri" w:cs="Times New Roman"/>
+          <w:b/>
           <w:lang w:eastAsia="en-ZA"/>
         </w:rPr>
         <w:t>r should see the following files:</w:t>
@@ -758,8 +761,324 @@
           <w:rFonts w:ascii="Calibri" w:eastAsia="Times New Roman" w:hAnsi="Calibri" w:cs="Times New Roman"/>
           <w:lang w:eastAsia="en-ZA"/>
         </w:rPr>
-        <w:t>Install the modules first as this following files apply to installe</w:t>
-      </w:r>
+        <w:t xml:space="preserve">Install the modules first as this following files apply to installed modules. </w:t>
+      </w:r>
+    </w:p>
+    <w:p>
+      <w:pPr>
+        <w:pStyle w:val="ListParagraph"/>
+        <w:numPr>
+          <w:ilvl w:val="1"/>
+          <w:numId w:val="10"/>
+        </w:numPr>
+        <w:spacing w:after="0" w:line="240" w:lineRule="auto"/>
+        <w:textAlignment w:val="center"/>
+        <w:rPr>
+          <w:rFonts w:ascii="Calibri" w:eastAsia="Times New Roman" w:hAnsi="Calibri" w:cs="Times New Roman"/>
+          <w:lang w:eastAsia="en-ZA"/>
+        </w:rPr>
+      </w:pPr>
+      <w:r>
+        <w:rPr>
+          <w:rFonts w:ascii="Calibri" w:eastAsia="Times New Roman" w:hAnsi="Calibri" w:cs="Times New Roman"/>
+          <w:lang w:eastAsia="en-ZA"/>
+        </w:rPr>
+        <w:t>Mods-enabled/ mods-available</w:t>
+      </w:r>
+    </w:p>
+    <w:p>
+      <w:pPr>
+        <w:pStyle w:val="ListParagraph"/>
+        <w:numPr>
+          <w:ilvl w:val="0"/>
+          <w:numId w:val="10"/>
+        </w:numPr>
+        <w:spacing w:after="0" w:line="240" w:lineRule="auto"/>
+        <w:textAlignment w:val="center"/>
+        <w:rPr>
+          <w:rFonts w:ascii="Calibri" w:eastAsia="Times New Roman" w:hAnsi="Calibri" w:cs="Times New Roman"/>
+          <w:lang w:eastAsia="en-ZA"/>
+        </w:rPr>
+      </w:pPr>
+      <w:r>
+        <w:rPr>
+          <w:rFonts w:ascii="Calibri" w:eastAsia="Times New Roman" w:hAnsi="Calibri" w:cs="Times New Roman"/>
+          <w:b/>
+          <w:lang w:eastAsia="en-ZA"/>
+        </w:rPr>
+        <w:t xml:space="preserve">To enable manage global configuration files and to configure for </w:t>
+      </w:r>
+      <w:proofErr w:type="spellStart"/>
+      <w:r>
+        <w:rPr>
+          <w:rFonts w:ascii="Calibri" w:eastAsia="Times New Roman" w:hAnsi="Calibri" w:cs="Times New Roman"/>
+          <w:b/>
+          <w:lang w:eastAsia="en-ZA"/>
+        </w:rPr>
+        <w:t>cgi</w:t>
+      </w:r>
+      <w:proofErr w:type="spellEnd"/>
+      <w:r>
+        <w:rPr>
+          <w:rFonts w:ascii="Calibri" w:eastAsia="Times New Roman" w:hAnsi="Calibri" w:cs="Times New Roman"/>
+          <w:b/>
+          <w:lang w:eastAsia="en-ZA"/>
+        </w:rPr>
+        <w:t xml:space="preserve"> scripts</w:t>
+      </w:r>
+      <w:r>
+        <w:rPr>
+          <w:rFonts w:ascii="Calibri" w:eastAsia="Times New Roman" w:hAnsi="Calibri" w:cs="Times New Roman"/>
+          <w:lang w:eastAsia="en-ZA"/>
+        </w:rPr>
+        <w:t>:</w:t>
+      </w:r>
+    </w:p>
+    <w:p>
+      <w:pPr>
+        <w:pStyle w:val="ListParagraph"/>
+        <w:numPr>
+          <w:ilvl w:val="1"/>
+          <w:numId w:val="10"/>
+        </w:numPr>
+        <w:spacing w:after="0" w:line="240" w:lineRule="auto"/>
+        <w:textAlignment w:val="center"/>
+        <w:rPr>
+          <w:rFonts w:ascii="Calibri" w:eastAsia="Times New Roman" w:hAnsi="Calibri" w:cs="Times New Roman"/>
+          <w:lang w:eastAsia="en-ZA"/>
+        </w:rPr>
+      </w:pPr>
+      <w:r>
+        <w:rPr>
+          <w:rFonts w:ascii="Calibri" w:eastAsia="Times New Roman" w:hAnsi="Calibri" w:cs="Times New Roman"/>
+          <w:lang w:eastAsia="en-ZA"/>
+        </w:rPr>
+        <w:t xml:space="preserve">Set  </w:t>
+      </w:r>
+      <w:proofErr w:type="spellStart"/>
+      <w:r>
+        <w:rPr>
+          <w:rFonts w:ascii="Calibri" w:eastAsia="Times New Roman" w:hAnsi="Calibri" w:cs="Times New Roman"/>
+          <w:lang w:eastAsia="en-ZA"/>
+        </w:rPr>
+        <w:t>conf</w:t>
+      </w:r>
+      <w:proofErr w:type="spellEnd"/>
+      <w:r>
+        <w:rPr>
+          <w:rFonts w:ascii="Calibri" w:eastAsia="Times New Roman" w:hAnsi="Calibri" w:cs="Times New Roman"/>
+          <w:lang w:eastAsia="en-ZA"/>
+        </w:rPr>
+        <w:t xml:space="preserve">-enabled or </w:t>
+      </w:r>
+      <w:proofErr w:type="spellStart"/>
+      <w:r>
+        <w:rPr>
+          <w:rFonts w:ascii="Calibri" w:eastAsia="Times New Roman" w:hAnsi="Calibri" w:cs="Times New Roman"/>
+          <w:lang w:eastAsia="en-ZA"/>
+        </w:rPr>
+        <w:t>conf-availble</w:t>
+      </w:r>
+      <w:proofErr w:type="spellEnd"/>
+    </w:p>
+    <w:p>
+      <w:pPr>
+        <w:pStyle w:val="ListParagraph"/>
+        <w:numPr>
+          <w:ilvl w:val="1"/>
+          <w:numId w:val="10"/>
+        </w:numPr>
+        <w:spacing w:after="0" w:line="240" w:lineRule="auto"/>
+        <w:textAlignment w:val="center"/>
+        <w:rPr>
+          <w:rFonts w:ascii="Calibri" w:eastAsia="Times New Roman" w:hAnsi="Calibri" w:cs="Times New Roman"/>
+          <w:lang w:eastAsia="en-ZA"/>
+        </w:rPr>
+      </w:pPr>
+      <w:r>
+        <w:rPr>
+          <w:rFonts w:ascii="Calibri" w:eastAsia="Times New Roman" w:hAnsi="Calibri" w:cs="Times New Roman"/>
+          <w:lang w:eastAsia="en-ZA"/>
+        </w:rPr>
+        <w:t>Then follow the command: serve-</w:t>
+      </w:r>
+      <w:proofErr w:type="spellStart"/>
+      <w:r>
+        <w:rPr>
+          <w:rFonts w:ascii="Calibri" w:eastAsia="Times New Roman" w:hAnsi="Calibri" w:cs="Times New Roman"/>
+          <w:lang w:eastAsia="en-ZA"/>
+        </w:rPr>
+        <w:t>cgi</w:t>
+      </w:r>
+      <w:proofErr w:type="spellEnd"/>
+      <w:r>
+        <w:rPr>
+          <w:rFonts w:ascii="Calibri" w:eastAsia="Times New Roman" w:hAnsi="Calibri" w:cs="Times New Roman"/>
+          <w:lang w:eastAsia="en-ZA"/>
+        </w:rPr>
+        <w:t>-</w:t>
+      </w:r>
+      <w:proofErr w:type="spellStart"/>
+      <w:r>
+        <w:rPr>
+          <w:rFonts w:ascii="Calibri" w:eastAsia="Times New Roman" w:hAnsi="Calibri" w:cs="Times New Roman"/>
+          <w:lang w:eastAsia="en-ZA"/>
+        </w:rPr>
+        <w:t>bin.conf</w:t>
+      </w:r>
+      <w:proofErr w:type="spellEnd"/>
+    </w:p>
+    <w:p>
+      <w:pPr>
+        <w:pStyle w:val="ListParagraph"/>
+        <w:numPr>
+          <w:ilvl w:val="0"/>
+          <w:numId w:val="10"/>
+        </w:numPr>
+        <w:spacing w:after="0" w:line="240" w:lineRule="auto"/>
+        <w:textAlignment w:val="center"/>
+        <w:rPr>
+          <w:rFonts w:ascii="Calibri" w:eastAsia="Times New Roman" w:hAnsi="Calibri" w:cs="Times New Roman"/>
+          <w:b/>
+          <w:lang w:eastAsia="en-ZA"/>
+        </w:rPr>
+      </w:pPr>
+      <w:r>
+        <w:rPr>
+          <w:rFonts w:ascii="Calibri" w:eastAsia="Times New Roman" w:hAnsi="Calibri" w:cs="Times New Roman"/>
+          <w:b/>
+          <w:lang w:eastAsia="en-ZA"/>
+        </w:rPr>
+        <w:t>To allow one website to operate on the server, the user should configure this:</w:t>
+      </w:r>
+    </w:p>
+    <w:p>
+      <w:pPr>
+        <w:pStyle w:val="ListParagraph"/>
+        <w:numPr>
+          <w:ilvl w:val="1"/>
+          <w:numId w:val="10"/>
+        </w:numPr>
+        <w:spacing w:after="0" w:line="240" w:lineRule="auto"/>
+        <w:textAlignment w:val="center"/>
+        <w:rPr>
+          <w:rFonts w:ascii="Calibri" w:eastAsia="Times New Roman" w:hAnsi="Calibri" w:cs="Times New Roman"/>
+          <w:lang w:eastAsia="en-ZA"/>
+        </w:rPr>
+      </w:pPr>
+      <w:r>
+        <w:rPr>
+          <w:rFonts w:ascii="Calibri" w:eastAsia="Times New Roman" w:hAnsi="Calibri" w:cs="Times New Roman"/>
+          <w:lang w:eastAsia="en-ZA"/>
+        </w:rPr>
+        <w:t xml:space="preserve">Default </w:t>
+      </w:r>
+      <w:proofErr w:type="spellStart"/>
+      <w:r>
+        <w:rPr>
+          <w:rFonts w:ascii="Calibri" w:eastAsia="Times New Roman" w:hAnsi="Calibri" w:cs="Times New Roman"/>
+          <w:lang w:eastAsia="en-ZA"/>
+        </w:rPr>
+        <w:t>config</w:t>
+      </w:r>
+      <w:proofErr w:type="spellEnd"/>
+      <w:r>
+        <w:rPr>
+          <w:rFonts w:ascii="Calibri" w:eastAsia="Times New Roman" w:hAnsi="Calibri" w:cs="Times New Roman"/>
+          <w:lang w:eastAsia="en-ZA"/>
+        </w:rPr>
+        <w:t xml:space="preserve"> file: 000-default.conf</w:t>
+      </w:r>
+    </w:p>
+    <w:p>
+      <w:pPr>
+        <w:pStyle w:val="ListParagraph"/>
+        <w:numPr>
+          <w:ilvl w:val="1"/>
+          <w:numId w:val="10"/>
+        </w:numPr>
+        <w:spacing w:after="0" w:line="240" w:lineRule="auto"/>
+        <w:textAlignment w:val="center"/>
+        <w:rPr>
+          <w:rFonts w:ascii="Calibri" w:eastAsia="Times New Roman" w:hAnsi="Calibri" w:cs="Times New Roman"/>
+          <w:lang w:eastAsia="en-ZA"/>
+        </w:rPr>
+      </w:pPr>
+      <w:r>
+        <w:rPr>
+          <w:rFonts w:ascii="Calibri" w:eastAsia="Times New Roman" w:hAnsi="Calibri" w:cs="Times New Roman"/>
+          <w:lang w:eastAsia="en-ZA"/>
+        </w:rPr>
+        <w:t xml:space="preserve">The user should ensure that the </w:t>
+      </w:r>
+      <w:proofErr w:type="spellStart"/>
+      <w:r>
+        <w:rPr>
+          <w:rFonts w:ascii="Calibri" w:eastAsia="Times New Roman" w:hAnsi="Calibri" w:cs="Times New Roman"/>
+          <w:lang w:eastAsia="en-ZA"/>
+        </w:rPr>
+        <w:t>DocumentRoot</w:t>
+      </w:r>
+      <w:proofErr w:type="spellEnd"/>
+      <w:r>
+        <w:rPr>
+          <w:rFonts w:ascii="Calibri" w:eastAsia="Times New Roman" w:hAnsi="Calibri" w:cs="Times New Roman"/>
+          <w:lang w:eastAsia="en-ZA"/>
+        </w:rPr>
+        <w:t xml:space="preserve"> property is set to the following :</w:t>
+      </w:r>
+    </w:p>
+    <w:p>
+      <w:pPr>
+        <w:pStyle w:val="ListParagraph"/>
+        <w:numPr>
+          <w:ilvl w:val="2"/>
+          <w:numId w:val="10"/>
+        </w:numPr>
+        <w:spacing w:after="0" w:line="240" w:lineRule="auto"/>
+        <w:textAlignment w:val="center"/>
+        <w:rPr>
+          <w:rFonts w:ascii="Calibri" w:eastAsia="Times New Roman" w:hAnsi="Calibri" w:cs="Times New Roman"/>
+          <w:lang w:eastAsia="en-ZA"/>
+        </w:rPr>
+      </w:pPr>
+      <w:r>
+        <w:rPr>
+          <w:rFonts w:ascii="Calibri" w:eastAsia="Times New Roman" w:hAnsi="Calibri" w:cs="Times New Roman"/>
+          <w:lang w:eastAsia="en-ZA"/>
+        </w:rPr>
+        <w:t>/</w:t>
+      </w:r>
+      <w:proofErr w:type="spellStart"/>
+      <w:r>
+        <w:rPr>
+          <w:rFonts w:ascii="Calibri" w:eastAsia="Times New Roman" w:hAnsi="Calibri" w:cs="Times New Roman"/>
+          <w:lang w:eastAsia="en-ZA"/>
+        </w:rPr>
+        <w:t>var</w:t>
+      </w:r>
+      <w:proofErr w:type="spellEnd"/>
+      <w:r>
+        <w:rPr>
+          <w:rFonts w:ascii="Calibri" w:eastAsia="Times New Roman" w:hAnsi="Calibri" w:cs="Times New Roman"/>
+          <w:lang w:eastAsia="en-ZA"/>
+        </w:rPr>
+        <w:t>/www/html</w:t>
+      </w:r>
+    </w:p>
+    <w:p>
+      <w:pPr>
+        <w:pStyle w:val="ListParagraph"/>
+        <w:numPr>
+          <w:ilvl w:val="1"/>
+          <w:numId w:val="10"/>
+        </w:numPr>
+        <w:spacing w:after="0" w:line="240" w:lineRule="auto"/>
+        <w:rPr>
+          <w:rFonts w:ascii="Calibri" w:eastAsia="Times New Roman" w:hAnsi="Calibri" w:cs="Times New Roman"/>
+          <w:lang w:eastAsia="en-ZA"/>
+        </w:rPr>
+      </w:pPr>
       <w:bookmarkStart w:id="0" w:name="_GoBack"/>
       <w:bookmarkEnd w:id="0"/>
       <w:r>
@@ -767,408 +1086,8 @@
           <w:rFonts w:ascii="Calibri" w:eastAsia="Times New Roman" w:hAnsi="Calibri" w:cs="Times New Roman"/>
           <w:lang w:eastAsia="en-ZA"/>
         </w:rPr>
-        <w:t xml:space="preserve">d modules. </w:t>
-      </w:r>
-    </w:p>
-    <w:p>
-      <w:pPr>
-        <w:pStyle w:val="ListParagraph"/>
-        <w:numPr>
-          <w:ilvl w:val="1"/>
-          <w:numId w:val="10"/>
-        </w:numPr>
-        <w:spacing w:after="0" w:line="240" w:lineRule="auto"/>
-        <w:textAlignment w:val="center"/>
-        <w:rPr>
-          <w:rFonts w:ascii="Calibri" w:eastAsia="Times New Roman" w:hAnsi="Calibri" w:cs="Times New Roman"/>
-          <w:lang w:eastAsia="en-ZA"/>
-        </w:rPr>
-      </w:pPr>
-      <w:r>
-        <w:rPr>
-          <w:rFonts w:ascii="Calibri" w:eastAsia="Times New Roman" w:hAnsi="Calibri" w:cs="Times New Roman"/>
-          <w:lang w:eastAsia="en-ZA"/>
-        </w:rPr>
-        <w:t>Mods-enabled/ mods-available</w:t>
-      </w:r>
-    </w:p>
-    <w:p>
-      <w:pPr>
-        <w:pStyle w:val="ListParagraph"/>
-        <w:numPr>
-          <w:ilvl w:val="0"/>
-          <w:numId w:val="10"/>
-        </w:numPr>
-        <w:spacing w:after="0" w:line="240" w:lineRule="auto"/>
-        <w:textAlignment w:val="center"/>
-        <w:rPr>
-          <w:rFonts w:ascii="Calibri" w:eastAsia="Times New Roman" w:hAnsi="Calibri" w:cs="Times New Roman"/>
-          <w:lang w:eastAsia="en-ZA"/>
-        </w:rPr>
-      </w:pPr>
-    </w:p>
-    <w:p>
-      <w:pPr>
-        <w:spacing w:after="0" w:line="240" w:lineRule="auto"/>
-        <w:textAlignment w:val="center"/>
-        <w:rPr>
-          <w:rFonts w:ascii="Calibri" w:eastAsia="Times New Roman" w:hAnsi="Calibri" w:cs="Times New Roman"/>
-          <w:lang w:eastAsia="en-ZA"/>
-        </w:rPr>
-      </w:pPr>
-    </w:p>
-    <w:p>
-      <w:pPr>
-        <w:spacing w:after="0" w:line="240" w:lineRule="auto"/>
-        <w:textAlignment w:val="center"/>
-        <w:rPr>
-          <w:rFonts w:ascii="Calibri" w:eastAsia="Times New Roman" w:hAnsi="Calibri" w:cs="Times New Roman"/>
-          <w:lang w:eastAsia="en-ZA"/>
-        </w:rPr>
-      </w:pPr>
-    </w:p>
-    <w:p>
-      <w:pPr>
-        <w:spacing w:after="0" w:line="240" w:lineRule="auto"/>
-        <w:textAlignment w:val="center"/>
-        <w:rPr>
-          <w:rFonts w:ascii="Calibri" w:eastAsia="Times New Roman" w:hAnsi="Calibri" w:cs="Times New Roman"/>
-          <w:lang w:eastAsia="en-ZA"/>
-        </w:rPr>
-      </w:pPr>
-    </w:p>
-    <w:p>
-      <w:pPr>
-        <w:numPr>
-          <w:ilvl w:val="2"/>
-          <w:numId w:val="1"/>
-        </w:numPr>
-        <w:spacing w:after="0" w:line="240" w:lineRule="auto"/>
-        <w:ind w:left="1620"/>
-        <w:textAlignment w:val="center"/>
-        <w:rPr>
-          <w:rFonts w:ascii="Calibri" w:eastAsia="Times New Roman" w:hAnsi="Calibri" w:cs="Times New Roman"/>
-          <w:color w:val="FF0000"/>
-          <w:lang w:eastAsia="en-ZA"/>
-        </w:rPr>
-      </w:pPr>
-      <w:proofErr w:type="spellStart"/>
-      <w:r>
-        <w:rPr>
-          <w:rFonts w:ascii="Calibri" w:eastAsia="Times New Roman" w:hAnsi="Calibri" w:cs="Times New Roman"/>
-          <w:color w:val="FF0000"/>
-          <w:lang w:eastAsia="en-ZA"/>
-        </w:rPr>
-        <w:t>conf</w:t>
-      </w:r>
-      <w:proofErr w:type="spellEnd"/>
-      <w:r>
-        <w:rPr>
-          <w:rFonts w:ascii="Calibri" w:eastAsia="Times New Roman" w:hAnsi="Calibri" w:cs="Times New Roman"/>
-          <w:color w:val="FF0000"/>
-          <w:lang w:eastAsia="en-ZA"/>
-        </w:rPr>
-        <w:t xml:space="preserve">-enabled/ (and </w:t>
-      </w:r>
-      <w:proofErr w:type="spellStart"/>
-      <w:r>
-        <w:rPr>
-          <w:rFonts w:ascii="Calibri" w:eastAsia="Times New Roman" w:hAnsi="Calibri" w:cs="Times New Roman"/>
-          <w:color w:val="FF0000"/>
-          <w:lang w:eastAsia="en-ZA"/>
-        </w:rPr>
-        <w:t>conf</w:t>
-      </w:r>
-      <w:proofErr w:type="spellEnd"/>
-      <w:r>
-        <w:rPr>
-          <w:rFonts w:ascii="Calibri" w:eastAsia="Times New Roman" w:hAnsi="Calibri" w:cs="Times New Roman"/>
-          <w:color w:val="FF0000"/>
-          <w:lang w:eastAsia="en-ZA"/>
-        </w:rPr>
-        <w:t>-available/)</w:t>
-      </w:r>
-    </w:p>
-    <w:p>
-      <w:pPr>
-        <w:numPr>
-          <w:ilvl w:val="3"/>
-          <w:numId w:val="1"/>
-        </w:numPr>
-        <w:spacing w:after="0" w:line="240" w:lineRule="auto"/>
-        <w:ind w:left="2160"/>
-        <w:textAlignment w:val="center"/>
-        <w:rPr>
-          <w:rFonts w:ascii="Calibri" w:eastAsia="Times New Roman" w:hAnsi="Calibri" w:cs="Times New Roman"/>
-          <w:color w:val="FF0000"/>
-          <w:lang w:eastAsia="en-ZA"/>
-        </w:rPr>
-      </w:pPr>
-      <w:r>
-        <w:rPr>
-          <w:rFonts w:ascii="Calibri" w:eastAsia="Times New Roman" w:hAnsi="Calibri" w:cs="Times New Roman"/>
-          <w:color w:val="FF0000"/>
-          <w:lang w:eastAsia="en-ZA"/>
-        </w:rPr>
-        <w:t>These configuration files manage global configuration</w:t>
-      </w:r>
-    </w:p>
-    <w:p>
-      <w:pPr>
-        <w:numPr>
-          <w:ilvl w:val="3"/>
-          <w:numId w:val="1"/>
-        </w:numPr>
-        <w:spacing w:after="0" w:line="240" w:lineRule="auto"/>
-        <w:ind w:left="2160"/>
-        <w:textAlignment w:val="center"/>
-        <w:rPr>
-          <w:rFonts w:ascii="Calibri" w:eastAsia="Times New Roman" w:hAnsi="Calibri" w:cs="Times New Roman"/>
-          <w:color w:val="FF0000"/>
-          <w:lang w:eastAsia="en-ZA"/>
-        </w:rPr>
-      </w:pPr>
-      <w:r>
-        <w:rPr>
-          <w:rFonts w:ascii="Calibri" w:eastAsia="Times New Roman" w:hAnsi="Calibri" w:cs="Times New Roman"/>
-          <w:color w:val="FF0000"/>
-          <w:lang w:eastAsia="en-ZA"/>
-        </w:rPr>
-        <w:t>serve-</w:t>
-      </w:r>
-      <w:proofErr w:type="spellStart"/>
-      <w:r>
-        <w:rPr>
-          <w:rFonts w:ascii="Calibri" w:eastAsia="Times New Roman" w:hAnsi="Calibri" w:cs="Times New Roman"/>
-          <w:color w:val="FF0000"/>
-          <w:lang w:eastAsia="en-ZA"/>
-        </w:rPr>
-        <w:t>cgi</w:t>
-      </w:r>
-      <w:proofErr w:type="spellEnd"/>
-      <w:r>
-        <w:rPr>
-          <w:rFonts w:ascii="Calibri" w:eastAsia="Times New Roman" w:hAnsi="Calibri" w:cs="Times New Roman"/>
-          <w:color w:val="FF0000"/>
-          <w:lang w:eastAsia="en-ZA"/>
-        </w:rPr>
-        <w:t>-</w:t>
-      </w:r>
-      <w:proofErr w:type="spellStart"/>
-      <w:r>
-        <w:rPr>
-          <w:rFonts w:ascii="Calibri" w:eastAsia="Times New Roman" w:hAnsi="Calibri" w:cs="Times New Roman"/>
-          <w:color w:val="FF0000"/>
-          <w:lang w:eastAsia="en-ZA"/>
-        </w:rPr>
-        <w:t>bin.conf</w:t>
-      </w:r>
-      <w:proofErr w:type="spellEnd"/>
-      <w:r>
-        <w:rPr>
-          <w:rFonts w:ascii="Calibri" w:eastAsia="Times New Roman" w:hAnsi="Calibri" w:cs="Times New Roman"/>
-          <w:color w:val="FF0000"/>
-          <w:lang w:eastAsia="en-ZA"/>
-        </w:rPr>
-        <w:t xml:space="preserve"> allows configuration for </w:t>
-      </w:r>
-      <w:proofErr w:type="spellStart"/>
-      <w:r>
-        <w:rPr>
-          <w:rFonts w:ascii="Calibri" w:eastAsia="Times New Roman" w:hAnsi="Calibri" w:cs="Times New Roman"/>
-          <w:color w:val="FF0000"/>
-          <w:lang w:eastAsia="en-ZA"/>
-        </w:rPr>
-        <w:t>cgi</w:t>
-      </w:r>
-      <w:proofErr w:type="spellEnd"/>
-      <w:r>
-        <w:rPr>
-          <w:rFonts w:ascii="Calibri" w:eastAsia="Times New Roman" w:hAnsi="Calibri" w:cs="Times New Roman"/>
-          <w:color w:val="FF0000"/>
-          <w:lang w:eastAsia="en-ZA"/>
-        </w:rPr>
-        <w:t xml:space="preserve"> scripts</w:t>
-      </w:r>
-    </w:p>
-    <w:p>
-      <w:pPr>
-        <w:numPr>
-          <w:ilvl w:val="2"/>
-          <w:numId w:val="1"/>
-        </w:numPr>
-        <w:spacing w:after="0" w:line="240" w:lineRule="auto"/>
-        <w:ind w:left="1620"/>
-        <w:textAlignment w:val="center"/>
-        <w:rPr>
-          <w:rFonts w:ascii="Calibri" w:eastAsia="Times New Roman" w:hAnsi="Calibri" w:cs="Times New Roman"/>
-          <w:color w:val="FF0000"/>
-          <w:lang w:eastAsia="en-ZA"/>
-        </w:rPr>
-      </w:pPr>
-      <w:r>
-        <w:rPr>
-          <w:rFonts w:ascii="Calibri" w:eastAsia="Times New Roman" w:hAnsi="Calibri" w:cs="Times New Roman"/>
-          <w:color w:val="FF0000"/>
-          <w:lang w:eastAsia="en-ZA"/>
-        </w:rPr>
-        <w:t>sites-enabled/ (and sites-available/)</w:t>
-      </w:r>
-    </w:p>
-    <w:p>
-      <w:pPr>
-        <w:numPr>
-          <w:ilvl w:val="3"/>
-          <w:numId w:val="1"/>
-        </w:numPr>
-        <w:spacing w:after="0" w:line="240" w:lineRule="auto"/>
-        <w:ind w:left="2160"/>
-        <w:textAlignment w:val="center"/>
-        <w:rPr>
-          <w:rFonts w:ascii="Calibri" w:eastAsia="Times New Roman" w:hAnsi="Calibri" w:cs="Times New Roman"/>
-          <w:color w:val="FF0000"/>
-          <w:lang w:eastAsia="en-ZA"/>
-        </w:rPr>
-      </w:pPr>
-      <w:r>
-        <w:rPr>
-          <w:rFonts w:ascii="Calibri" w:eastAsia="Times New Roman" w:hAnsi="Calibri" w:cs="Times New Roman"/>
-          <w:color w:val="FF0000"/>
-          <w:lang w:eastAsia="en-ZA"/>
-        </w:rPr>
-        <w:t xml:space="preserve">This allows for configuration per website. Typically, only one website is used per server, but multiple websites are allowed. </w:t>
-      </w:r>
-      <w:proofErr w:type="spellStart"/>
-      <w:r>
-        <w:rPr>
-          <w:rFonts w:ascii="Calibri" w:eastAsia="Times New Roman" w:hAnsi="Calibri" w:cs="Times New Roman"/>
-          <w:color w:val="FF0000"/>
-          <w:lang w:eastAsia="en-ZA"/>
-        </w:rPr>
-        <w:t>WitsCabs</w:t>
-      </w:r>
-      <w:proofErr w:type="spellEnd"/>
-      <w:r>
-        <w:rPr>
-          <w:rFonts w:ascii="Calibri" w:eastAsia="Times New Roman" w:hAnsi="Calibri" w:cs="Times New Roman"/>
-          <w:color w:val="FF0000"/>
-          <w:lang w:eastAsia="en-ZA"/>
-        </w:rPr>
-        <w:t xml:space="preserve"> uses 1 website.</w:t>
-      </w:r>
-    </w:p>
-    <w:p>
-      <w:pPr>
-        <w:numPr>
-          <w:ilvl w:val="3"/>
-          <w:numId w:val="1"/>
-        </w:numPr>
-        <w:spacing w:after="0" w:line="240" w:lineRule="auto"/>
-        <w:ind w:left="2160"/>
-        <w:textAlignment w:val="center"/>
-        <w:rPr>
-          <w:rFonts w:ascii="Calibri" w:eastAsia="Times New Roman" w:hAnsi="Calibri" w:cs="Times New Roman"/>
-          <w:color w:val="FF0000"/>
-          <w:lang w:eastAsia="en-ZA"/>
-        </w:rPr>
-      </w:pPr>
-      <w:r>
-        <w:rPr>
-          <w:rFonts w:ascii="Calibri" w:eastAsia="Times New Roman" w:hAnsi="Calibri" w:cs="Times New Roman"/>
-          <w:color w:val="FF0000"/>
-          <w:lang w:eastAsia="en-ZA"/>
-        </w:rPr>
-        <w:t xml:space="preserve">The default </w:t>
-      </w:r>
-      <w:proofErr w:type="spellStart"/>
-      <w:r>
-        <w:rPr>
-          <w:rFonts w:ascii="Calibri" w:eastAsia="Times New Roman" w:hAnsi="Calibri" w:cs="Times New Roman"/>
-          <w:color w:val="FF0000"/>
-          <w:lang w:eastAsia="en-ZA"/>
-        </w:rPr>
-        <w:t>config</w:t>
-      </w:r>
-      <w:proofErr w:type="spellEnd"/>
-      <w:r>
-        <w:rPr>
-          <w:rFonts w:ascii="Calibri" w:eastAsia="Times New Roman" w:hAnsi="Calibri" w:cs="Times New Roman"/>
-          <w:color w:val="FF0000"/>
-          <w:lang w:eastAsia="en-ZA"/>
-        </w:rPr>
-        <w:t xml:space="preserve"> file is: 000-default.conf</w:t>
-      </w:r>
-    </w:p>
-    <w:p>
-      <w:pPr>
-        <w:numPr>
-          <w:ilvl w:val="3"/>
-          <w:numId w:val="1"/>
-        </w:numPr>
-        <w:spacing w:after="0" w:line="240" w:lineRule="auto"/>
-        <w:ind w:left="2160"/>
-        <w:textAlignment w:val="center"/>
-        <w:rPr>
-          <w:rFonts w:ascii="Calibri" w:eastAsia="Times New Roman" w:hAnsi="Calibri" w:cs="Times New Roman"/>
-          <w:color w:val="FF0000"/>
-          <w:lang w:eastAsia="en-ZA"/>
-        </w:rPr>
-      </w:pPr>
-      <w:r>
-        <w:rPr>
-          <w:rFonts w:ascii="Calibri" w:eastAsia="Times New Roman" w:hAnsi="Calibri" w:cs="Times New Roman"/>
-          <w:color w:val="FF0000"/>
-          <w:lang w:eastAsia="en-ZA"/>
-        </w:rPr>
-        <w:t xml:space="preserve">Ensure that the </w:t>
-      </w:r>
-      <w:proofErr w:type="spellStart"/>
-      <w:r>
-        <w:rPr>
-          <w:rFonts w:ascii="Calibri" w:eastAsia="Times New Roman" w:hAnsi="Calibri" w:cs="Times New Roman"/>
-          <w:color w:val="FF0000"/>
-          <w:lang w:eastAsia="en-ZA"/>
-        </w:rPr>
-        <w:t>DocumentRoot</w:t>
-      </w:r>
-      <w:proofErr w:type="spellEnd"/>
-      <w:r>
-        <w:rPr>
-          <w:rFonts w:ascii="Calibri" w:eastAsia="Times New Roman" w:hAnsi="Calibri" w:cs="Times New Roman"/>
-          <w:color w:val="FF0000"/>
-          <w:lang w:eastAsia="en-ZA"/>
-        </w:rPr>
-        <w:t xml:space="preserve"> property is set to /</w:t>
-      </w:r>
-      <w:proofErr w:type="spellStart"/>
-      <w:r>
-        <w:rPr>
-          <w:rFonts w:ascii="Calibri" w:eastAsia="Times New Roman" w:hAnsi="Calibri" w:cs="Times New Roman"/>
-          <w:color w:val="FF0000"/>
-          <w:lang w:eastAsia="en-ZA"/>
-        </w:rPr>
-        <w:t>var</w:t>
-      </w:r>
-      <w:proofErr w:type="spellEnd"/>
-      <w:r>
-        <w:rPr>
-          <w:rFonts w:ascii="Calibri" w:eastAsia="Times New Roman" w:hAnsi="Calibri" w:cs="Times New Roman"/>
-          <w:color w:val="FF0000"/>
-          <w:lang w:eastAsia="en-ZA"/>
-        </w:rPr>
-        <w:t>/www/html</w:t>
-      </w:r>
-    </w:p>
-    <w:p>
-      <w:pPr>
-        <w:spacing w:after="0" w:line="240" w:lineRule="auto"/>
-        <w:ind w:left="2160"/>
-        <w:rPr>
-          <w:rFonts w:ascii="Calibri" w:eastAsia="Times New Roman" w:hAnsi="Calibri" w:cs="Times New Roman"/>
-          <w:color w:val="FF0000"/>
-          <w:lang w:eastAsia="en-ZA"/>
-        </w:rPr>
-      </w:pPr>
+        <w:t xml:space="preserve">Note that Wits Cab Server uses only one website. </w:t>
+      </w:r>
     </w:p>
     <w:p>
       <w:pPr>
@@ -2522,7 +2441,7 @@
   <w:abstractNum w:abstractNumId="9">
     <w:nsid w:val="7EF72BEA"/>
     <w:multiLevelType w:val="hybridMultilevel"/>
-    <w:tmpl w:val="BAF84192"/>
+    <w:tmpl w:val="02561F1C"/>
     <w:lvl w:ilvl="0" w:tplc="1C090001">
       <w:start w:val="1"/>
       <w:numFmt w:val="bullet"/>
@@ -2547,7 +2466,7 @@
         <w:rFonts w:ascii="Courier New" w:hAnsi="Courier New" w:cs="Courier New" w:hint="default"/>
       </w:rPr>
     </w:lvl>
-    <w:lvl w:ilvl="2" w:tplc="1C090005" w:tentative="1">
+    <w:lvl w:ilvl="2" w:tplc="1C090005">
       <w:start w:val="1"/>
       <w:numFmt w:val="bullet"/>
       <w:lvlText w:val=""/>

</xml_diff>